<commit_message>
“laboratorio 10 - Entrega final”
</commit_message>
<xml_diff>
--- a/Docs/Observaciones-Lab 10.docx
+++ b/Docs/Observaciones-Lab 10.docx
@@ -1,10 +1,10 @@
 
 <file path=word/document.xml><?xml version="1.0" encoding="utf-8"?>
-<w:document xmlns:wpc="http://schemas.microsoft.com/office/word/2010/wordprocessingCanvas" xmlns:cx="http://schemas.microsoft.com/office/drawing/2014/chartex" xmlns:cx1="http://schemas.microsoft.com/office/drawing/2015/9/8/chartex" xmlns:cx2="http://schemas.microsoft.com/office/drawing/2015/10/21/chartex" xmlns:cx3="http://schemas.microsoft.com/office/drawing/2016/5/9/chartex" xmlns:cx4="http://schemas.microsoft.com/office/drawing/2016/5/10/chartex" xmlns:cx5="http://schemas.microsoft.com/office/drawing/2016/5/11/chartex" xmlns:cx6="http://schemas.microsoft.com/office/drawing/2016/5/12/chartex" xmlns:cx7="http://schemas.microsoft.com/office/drawing/2016/5/13/chartex" xmlns:cx8="http://schemas.microsoft.com/office/drawing/2016/5/14/chartex" xmlns:mc="http://schemas.openxmlformats.org/markup-compatibility/2006" xmlns:aink="http://schemas.microsoft.com/office/drawing/2016/ink" xmlns:am3d="http://schemas.microsoft.com/office/drawing/2017/model3d" xmlns:o="urn:schemas-microsoft-com:office:office" xmlns:r="http://schemas.openxmlformats.org/officeDocument/2006/relationships" xmlns:m="http://schemas.openxmlformats.org/officeDocument/2006/math" xmlns:v="urn:schemas-microsoft-com:vml" xmlns:wp14="http://schemas.microsoft.com/office/word/2010/wordprocessingDrawing" xmlns:wp="http://schemas.openxmlformats.org/drawingml/2006/wordprocessingDrawing" xmlns:w10="urn:schemas-microsoft-com:office:word" xmlns:w="http://schemas.openxmlformats.org/wordprocessingml/2006/main" xmlns:w14="http://schemas.microsoft.com/office/word/2010/wordml" xmlns:w15="http://schemas.microsoft.com/office/word/2012/wordml" xmlns:w16cex="http://schemas.microsoft.com/office/word/2018/wordml/cex" xmlns:w16cid="http://schemas.microsoft.com/office/word/2016/wordml/cid" xmlns:w16="http://schemas.microsoft.com/office/word/2018/wordml" xmlns:w16sdtdh="http://schemas.microsoft.com/office/word/2020/wordml/sdtdatahash" xmlns:w16se="http://schemas.microsoft.com/office/word/2015/wordml/symex" xmlns:wpg="http://schemas.microsoft.com/office/word/2010/wordprocessingGroup" xmlns:wpi="http://schemas.microsoft.com/office/word/2010/wordprocessingInk" xmlns:wne="http://schemas.microsoft.com/office/word/2006/wordml" xmlns:wps="http://schemas.microsoft.com/office/word/2010/wordprocessingShape" mc:Ignorable="w14 w15 w16se w16cid w16 w16cex w16sdtdh wp14">
+<w:document xmlns:wpc="http://schemas.microsoft.com/office/word/2010/wordprocessingCanvas" xmlns:cx="http://schemas.microsoft.com/office/drawing/2014/chartex" xmlns:cx1="http://schemas.microsoft.com/office/drawing/2015/9/8/chartex" xmlns:cx2="http://schemas.microsoft.com/office/drawing/2015/10/21/chartex" xmlns:cx3="http://schemas.microsoft.com/office/drawing/2016/5/9/chartex" xmlns:cx4="http://schemas.microsoft.com/office/drawing/2016/5/10/chartex" xmlns:cx5="http://schemas.microsoft.com/office/drawing/2016/5/11/chartex" xmlns:cx6="http://schemas.microsoft.com/office/drawing/2016/5/12/chartex" xmlns:cx7="http://schemas.microsoft.com/office/drawing/2016/5/13/chartex" xmlns:cx8="http://schemas.microsoft.com/office/drawing/2016/5/14/chartex" xmlns:mc="http://schemas.openxmlformats.org/markup-compatibility/2006" xmlns:aink="http://schemas.microsoft.com/office/drawing/2016/ink" xmlns:am3d="http://schemas.microsoft.com/office/drawing/2017/model3d" xmlns:o="urn:schemas-microsoft-com:office:office" xmlns:r="http://schemas.openxmlformats.org/officeDocument/2006/relationships" xmlns:m="http://schemas.openxmlformats.org/officeDocument/2006/math" xmlns:v="urn:schemas-microsoft-com:vml" xmlns:wp14="http://schemas.microsoft.com/office/word/2010/wordprocessingDrawing" xmlns:wp="http://schemas.openxmlformats.org/drawingml/2006/wordprocessingDrawing" xmlns:w10="urn:schemas-microsoft-com:office:word" xmlns:w="http://schemas.openxmlformats.org/wordprocessingml/2006/main" xmlns:w14="http://schemas.microsoft.com/office/word/2010/wordml" xmlns:w15="http://schemas.microsoft.com/office/word/2012/wordml" xmlns:w16cex="http://schemas.microsoft.com/office/word/2018/wordml/cex" xmlns:w16cid="http://schemas.microsoft.com/office/word/2016/wordml/cid" xmlns:w16="http://schemas.microsoft.com/office/word/2018/wordml" xmlns:w16se="http://schemas.microsoft.com/office/word/2015/wordml/symex" xmlns:wpg="http://schemas.microsoft.com/office/word/2010/wordprocessingGroup" xmlns:wpi="http://schemas.microsoft.com/office/word/2010/wordprocessingInk" xmlns:wne="http://schemas.microsoft.com/office/word/2006/wordml" xmlns:wps="http://schemas.microsoft.com/office/word/2010/wordprocessingShape" mc:Ignorable="w14 w15 w16se w16cid w16 w16cex wp14">
   <w:body>
     <w:p>
       <w:pPr>
-        <w:pStyle w:val="Title"/>
+        <w:pStyle w:val="Ttulo"/>
         <w:jc w:val="center"/>
         <w:rPr>
           <w:b/>
@@ -37,61 +37,29 @@
           <w:noProof w:val="0"/>
           <w:lang w:val="es-CO"/>
         </w:rPr>
-        <w:t xml:space="preserve">Estudiante </w:t>
-      </w:r>
-      <w:r>
+        <w:t>María José Cely Ortiz-202011803</w:t>
+      </w:r>
+    </w:p>
+    <w:p>
+      <w:pPr>
+        <w:spacing w:after="0"/>
+        <w:jc w:val="right"/>
         <w:rPr>
           <w:noProof w:val="0"/>
           <w:lang w:val="es-CO"/>
         </w:rPr>
-        <w:t xml:space="preserve">1 Cod </w:t>
-      </w:r>
-      <w:proofErr w:type="spellStart"/>
+      </w:pPr>
       <w:r>
         <w:rPr>
           <w:noProof w:val="0"/>
           <w:lang w:val="es-CO"/>
         </w:rPr>
-        <w:t>XXXX</w:t>
-      </w:r>
-      <w:proofErr w:type="spellEnd"/>
-    </w:p>
-    <w:p>
-      <w:pPr>
-        <w:spacing w:after="0"/>
-        <w:jc w:val="right"/>
-        <w:rPr>
-          <w:noProof w:val="0"/>
-          <w:lang w:val="es-CO"/>
-        </w:rPr>
-      </w:pPr>
-      <w:r>
-        <w:rPr>
-          <w:noProof w:val="0"/>
-          <w:lang w:val="es-CO"/>
-        </w:rPr>
-        <w:t xml:space="preserve">Estudiante </w:t>
-      </w:r>
-      <w:r>
-        <w:rPr>
-          <w:noProof w:val="0"/>
-          <w:lang w:val="es-CO"/>
-        </w:rPr>
-        <w:t xml:space="preserve">2 Cod </w:t>
-      </w:r>
-      <w:proofErr w:type="spellStart"/>
-      <w:r>
-        <w:rPr>
-          <w:noProof w:val="0"/>
-          <w:lang w:val="es-CO"/>
-        </w:rPr>
-        <w:t>XXXX</w:t>
-      </w:r>
-      <w:proofErr w:type="spellEnd"/>
-    </w:p>
-    <w:p>
-      <w:pPr>
-        <w:pStyle w:val="Heading1"/>
+        <w:t>Eduardo José Herrera Alba 201912865</w:t>
+      </w:r>
+    </w:p>
+    <w:p>
+      <w:pPr>
+        <w:pStyle w:val="Ttulo1"/>
         <w:rPr>
           <w:b/>
           <w:bCs/>
@@ -111,7 +79,7 @@
     </w:p>
     <w:p>
       <w:pPr>
-        <w:pStyle w:val="ListParagraph"/>
+        <w:pStyle w:val="Prrafodelista"/>
         <w:numPr>
           <w:ilvl w:val="0"/>
           <w:numId w:val="14"/>
@@ -133,7 +101,7 @@
     </w:p>
     <w:p>
       <w:pPr>
-        <w:pStyle w:val="ListParagraph"/>
+        <w:pStyle w:val="Prrafodelista"/>
         <w:spacing w:after="0"/>
         <w:jc w:val="both"/>
         <w:rPr>
@@ -144,7 +112,63 @@
     </w:p>
     <w:p>
       <w:pPr>
-        <w:pStyle w:val="ListParagraph"/>
+        <w:pStyle w:val="Prrafodelista"/>
+        <w:spacing w:after="0"/>
+        <w:jc w:val="both"/>
+        <w:rPr>
+          <w:rFonts w:ascii="Dax-Regular" w:hAnsi="Dax-Regular"/>
+          <w:lang w:val="es-419"/>
+        </w:rPr>
+      </w:pPr>
+      <w:r>
+        <w:rPr>
+          <w:rFonts w:ascii="Dax-Regular" w:hAnsi="Dax-Regular"/>
+          <w:lang w:val="es-419"/>
+        </w:rPr>
+        <w:t xml:space="preserve">La </w:t>
+      </w:r>
+      <w:r>
+        <w:rPr>
+          <w:rFonts w:ascii="Dax-Regular" w:hAnsi="Dax-Regular"/>
+          <w:lang w:val="es-419"/>
+        </w:rPr>
+        <w:t>instrucción se usa para cambiar el límite de recursión de Python</w:t>
+      </w:r>
+      <w:r>
+        <w:rPr>
+          <w:rFonts w:ascii="Dax-Regular" w:hAnsi="Dax-Regular"/>
+          <w:lang w:val="es-419"/>
+        </w:rPr>
+        <w:t xml:space="preserve">  es </w:t>
+      </w:r>
+      <w:r>
+        <w:rPr>
+          <w:rFonts w:ascii="Dax-Regular" w:hAnsi="Dax-Regular"/>
+          <w:lang w:val="es-419"/>
+        </w:rPr>
+        <w:t>sys.setrecursionlimit(n)</w:t>
+      </w:r>
+      <w:r>
+        <w:rPr>
+          <w:rFonts w:ascii="Dax-Regular" w:hAnsi="Dax-Regular"/>
+          <w:lang w:val="es-419"/>
+        </w:rPr>
+        <w:t>.</w:t>
+      </w:r>
+    </w:p>
+    <w:p>
+      <w:pPr>
+        <w:spacing w:after="0"/>
+        <w:jc w:val="both"/>
+        <w:rPr>
+          <w:rFonts w:ascii="Dax-Regular" w:hAnsi="Dax-Regular"/>
+          <w:lang w:val="es-419"/>
+        </w:rPr>
+      </w:pPr>
+    </w:p>
+    <w:p>
+      <w:pPr>
+        <w:pStyle w:val="Prrafodelista"/>
         <w:numPr>
           <w:ilvl w:val="0"/>
           <w:numId w:val="14"/>
@@ -166,16 +190,45 @@
     </w:p>
     <w:p>
       <w:pPr>
-        <w:pStyle w:val="ListParagraph"/>
-        <w:rPr>
-          <w:rFonts w:ascii="Dax-Regular" w:hAnsi="Dax-Regular"/>
-          <w:lang w:val="es-419"/>
-        </w:rPr>
-      </w:pPr>
-    </w:p>
-    <w:p>
-      <w:pPr>
-        <w:pStyle w:val="ListParagraph"/>
+        <w:pStyle w:val="Prrafodelista"/>
+        <w:spacing w:after="0"/>
+        <w:jc w:val="both"/>
+        <w:rPr>
+          <w:rFonts w:ascii="Dax-Regular" w:hAnsi="Dax-Regular"/>
+          <w:lang w:val="es-419"/>
+        </w:rPr>
+      </w:pPr>
+    </w:p>
+    <w:p>
+      <w:pPr>
+        <w:pStyle w:val="Prrafodelista"/>
+        <w:spacing w:after="0"/>
+        <w:jc w:val="both"/>
+        <w:rPr>
+          <w:rFonts w:ascii="Dax-Regular" w:hAnsi="Dax-Regular"/>
+          <w:lang w:val="es-419"/>
+        </w:rPr>
+      </w:pPr>
+      <w:r>
+        <w:rPr>
+          <w:rFonts w:ascii="Dax-Regular" w:hAnsi="Dax-Regular"/>
+          <w:lang w:val="es-419"/>
+        </w:rPr>
+        <w:t>Para que sea posible procesar una cantidad muy grande de datos.</w:t>
+      </w:r>
+    </w:p>
+    <w:p>
+      <w:pPr>
+        <w:pStyle w:val="Prrafodelista"/>
+        <w:rPr>
+          <w:rFonts w:ascii="Dax-Regular" w:hAnsi="Dax-Regular"/>
+          <w:lang w:val="es-419"/>
+        </w:rPr>
+      </w:pPr>
+    </w:p>
+    <w:p>
+      <w:pPr>
+        <w:pStyle w:val="Prrafodelista"/>
         <w:numPr>
           <w:ilvl w:val="0"/>
           <w:numId w:val="14"/>
@@ -197,7 +250,7 @@
     </w:p>
     <w:p>
       <w:pPr>
-        <w:pStyle w:val="ListParagraph"/>
+        <w:pStyle w:val="Prrafodelista"/>
         <w:spacing w:after="0"/>
         <w:jc w:val="both"/>
         <w:rPr>
@@ -208,7 +261,50 @@
     </w:p>
     <w:p>
       <w:pPr>
-        <w:pStyle w:val="ListParagraph"/>
+        <w:pStyle w:val="Prrafodelista"/>
+        <w:spacing w:after="0"/>
+        <w:jc w:val="both"/>
+        <w:rPr>
+          <w:rFonts w:ascii="Dax-Regular" w:hAnsi="Dax-Regular"/>
+          <w:lang w:val="es-419"/>
+        </w:rPr>
+      </w:pPr>
+      <w:r>
+        <w:rPr>
+          <w:rFonts w:ascii="Dax-Regular" w:hAnsi="Dax-Regular"/>
+          <w:lang w:val="es-419"/>
+        </w:rPr>
+        <w:t>E</w:t>
+      </w:r>
+      <w:r>
+        <w:rPr>
+          <w:rFonts w:ascii="Dax-Regular" w:hAnsi="Dax-Regular"/>
+          <w:lang w:val="es-419"/>
+        </w:rPr>
+        <w:t>l valor inicial que tiene Python cómo límite de recursión</w:t>
+      </w:r>
+      <w:r>
+        <w:rPr>
+          <w:rFonts w:ascii="Dax-Regular" w:hAnsi="Dax-Regular"/>
+          <w:lang w:val="es-419"/>
+        </w:rPr>
+        <w:t xml:space="preserve"> es 1000</w:t>
+      </w:r>
+    </w:p>
+    <w:p>
+      <w:pPr>
+        <w:pStyle w:val="Prrafodelista"/>
+        <w:spacing w:after="0"/>
+        <w:jc w:val="both"/>
+        <w:rPr>
+          <w:rFonts w:ascii="Dax-Regular" w:hAnsi="Dax-Regular"/>
+          <w:lang w:val="es-419"/>
+        </w:rPr>
+      </w:pPr>
+    </w:p>
+    <w:p>
+      <w:pPr>
+        <w:pStyle w:val="Prrafodelista"/>
         <w:numPr>
           <w:ilvl w:val="0"/>
           <w:numId w:val="14"/>
@@ -230,16 +326,45 @@
     </w:p>
     <w:p>
       <w:pPr>
-        <w:pStyle w:val="ListParagraph"/>
-        <w:rPr>
-          <w:rFonts w:ascii="Dax-Regular" w:hAnsi="Dax-Regular"/>
-          <w:lang w:val="es-419"/>
-        </w:rPr>
-      </w:pPr>
-    </w:p>
-    <w:p>
-      <w:pPr>
-        <w:pStyle w:val="ListParagraph"/>
+        <w:pStyle w:val="Prrafodelista"/>
+        <w:spacing w:after="0"/>
+        <w:jc w:val="both"/>
+        <w:rPr>
+          <w:rFonts w:ascii="Dax-Regular" w:hAnsi="Dax-Regular"/>
+          <w:lang w:val="es-419"/>
+        </w:rPr>
+      </w:pPr>
+    </w:p>
+    <w:p>
+      <w:pPr>
+        <w:pStyle w:val="Prrafodelista"/>
+        <w:spacing w:after="0"/>
+        <w:jc w:val="both"/>
+        <w:rPr>
+          <w:rFonts w:ascii="Dax-Regular" w:hAnsi="Dax-Regular"/>
+          <w:lang w:val="es-419"/>
+        </w:rPr>
+      </w:pPr>
+      <w:r>
+        <w:rPr>
+          <w:rFonts w:ascii="Dax-Regular" w:hAnsi="Dax-Regular"/>
+          <w:lang w:val="es-419"/>
+        </w:rPr>
+        <w:t>Relacion directa, entre mas arcos y vertices, se demora mas en ejcutarse la operación.</w:t>
+      </w:r>
+    </w:p>
+    <w:p>
+      <w:pPr>
+        <w:pStyle w:val="Prrafodelista"/>
+        <w:rPr>
+          <w:rFonts w:ascii="Dax-Regular" w:hAnsi="Dax-Regular"/>
+          <w:lang w:val="es-419"/>
+        </w:rPr>
+      </w:pPr>
+    </w:p>
+    <w:p>
+      <w:pPr>
+        <w:pStyle w:val="Prrafodelista"/>
         <w:numPr>
           <w:ilvl w:val="0"/>
           <w:numId w:val="14"/>
@@ -261,16 +386,89 @@
     </w:p>
     <w:p>
       <w:pPr>
-        <w:pStyle w:val="ListParagraph"/>
-        <w:rPr>
-          <w:rFonts w:ascii="Dax-Regular" w:hAnsi="Dax-Regular"/>
-          <w:lang w:val="es-419"/>
-        </w:rPr>
-      </w:pPr>
-    </w:p>
-    <w:p>
-      <w:pPr>
-        <w:pStyle w:val="ListParagraph"/>
+        <w:pStyle w:val="Prrafodelista"/>
+        <w:rPr>
+          <w:rFonts w:ascii="Dax-Regular" w:hAnsi="Dax-Regular"/>
+          <w:lang w:val="es-419"/>
+        </w:rPr>
+      </w:pPr>
+    </w:p>
+    <w:p>
+      <w:pPr>
+        <w:pStyle w:val="Prrafodelista"/>
+        <w:spacing w:after="0"/>
+        <w:jc w:val="both"/>
+        <w:rPr>
+          <w:rFonts w:ascii="Dax-Regular" w:hAnsi="Dax-Regular"/>
+          <w:lang w:val="es-419"/>
+        </w:rPr>
+      </w:pPr>
+      <w:r>
+        <w:rPr>
+          <w:rFonts w:ascii="Dax-Regular" w:hAnsi="Dax-Regular"/>
+          <w:lang w:val="es-419"/>
+        </w:rPr>
+        <w:t xml:space="preserve">Es un grafo dirigido ,tiene </w:t>
+      </w:r>
+      <w:r>
+        <w:rPr>
+          <w:rFonts w:ascii="Dax-Regular" w:hAnsi="Dax-Regular"/>
+          <w:lang w:val="es-419"/>
+        </w:rPr>
+        <w:t>13535</w:t>
+      </w:r>
+      <w:r>
+        <w:rPr>
+          <w:rFonts w:ascii="Dax-Regular" w:hAnsi="Dax-Regular"/>
+          <w:lang w:val="es-419"/>
+        </w:rPr>
+        <w:t xml:space="preserve"> vertices,  </w:t>
+      </w:r>
+      <w:r>
+        <w:rPr>
+          <w:rFonts w:ascii="Dax-Regular" w:hAnsi="Dax-Regular"/>
+          <w:lang w:val="es-419"/>
+        </w:rPr>
+        <w:t>32270</w:t>
+      </w:r>
+      <w:r>
+        <w:rPr>
+          <w:rFonts w:ascii="Dax-Regular" w:hAnsi="Dax-Regular"/>
+          <w:lang w:val="es-419"/>
+        </w:rPr>
+        <w:t xml:space="preserve"> arcos, cada vertice esta definido por una           estacion y ruta</w:t>
+      </w:r>
+      <w:r>
+        <w:rPr>
+          <w:rFonts w:ascii="Dax-Regular" w:hAnsi="Dax-Regular"/>
+          <w:lang w:val="es-419"/>
+        </w:rPr>
+        <w:t>, el peso de cada arco esta dado por la distancia entre las estaciones.</w:t>
+      </w:r>
+    </w:p>
+    <w:p>
+      <w:pPr>
+        <w:spacing w:after="0"/>
+        <w:jc w:val="both"/>
+        <w:rPr>
+          <w:rFonts w:ascii="Dax-Regular" w:hAnsi="Dax-Regular"/>
+          <w:lang w:val="es-419"/>
+        </w:rPr>
+      </w:pPr>
+    </w:p>
+    <w:p>
+      <w:pPr>
+        <w:spacing w:after="0"/>
+        <w:jc w:val="both"/>
+        <w:rPr>
+          <w:rFonts w:ascii="Dax-Regular" w:hAnsi="Dax-Regular"/>
+          <w:lang w:val="es-419"/>
+        </w:rPr>
+      </w:pPr>
+    </w:p>
+    <w:p>
+      <w:pPr>
+        <w:pStyle w:val="Prrafodelista"/>
         <w:numPr>
           <w:ilvl w:val="0"/>
           <w:numId w:val="14"/>
@@ -292,16 +490,85 @@
     </w:p>
     <w:p>
       <w:pPr>
-        <w:pStyle w:val="ListParagraph"/>
-        <w:rPr>
-          <w:rFonts w:ascii="Dax-Regular" w:hAnsi="Dax-Regular"/>
-          <w:lang w:val="es-419"/>
-        </w:rPr>
-      </w:pPr>
-    </w:p>
-    <w:p>
-      <w:pPr>
-        <w:pStyle w:val="ListParagraph"/>
+        <w:spacing w:after="0"/>
+        <w:jc w:val="both"/>
+        <w:rPr>
+          <w:rFonts w:ascii="Dax-Regular" w:hAnsi="Dax-Regular"/>
+          <w:lang w:val="es-419"/>
+        </w:rPr>
+      </w:pPr>
+    </w:p>
+    <w:p>
+      <w:pPr>
+        <w:pStyle w:val="Prrafodelista"/>
+        <w:spacing w:after="0"/>
+        <w:jc w:val="both"/>
+        <w:rPr>
+          <w:rFonts w:ascii="Dax-Regular" w:hAnsi="Dax-Regular"/>
+          <w:lang w:val="es-419"/>
+        </w:rPr>
+      </w:pPr>
+      <w:r>
+        <w:rPr>
+          <w:rFonts w:ascii="Dax-Regular" w:hAnsi="Dax-Regular"/>
+          <w:lang w:val="es-419"/>
+        </w:rPr>
+        <w:t>E</w:t>
+      </w:r>
+      <w:r>
+        <w:rPr>
+          <w:rFonts w:ascii="Dax-Regular" w:hAnsi="Dax-Regular"/>
+          <w:lang w:val="es-419"/>
+        </w:rPr>
+        <w:t>l tamaño inicial del grafo</w:t>
+      </w:r>
+      <w:r>
+        <w:rPr>
+          <w:rFonts w:ascii="Dax-Regular" w:hAnsi="Dax-Regular"/>
+          <w:lang w:val="es-419"/>
+        </w:rPr>
+        <w:t xml:space="preserve"> es  </w:t>
+      </w:r>
+      <w:r>
+        <w:rPr>
+          <w:rFonts w:ascii="Dax-Regular" w:hAnsi="Dax-Regular"/>
+          <w:lang w:val="es-419"/>
+        </w:rPr>
+        <w:t>13535</w:t>
+      </w:r>
+      <w:r>
+        <w:rPr>
+          <w:rFonts w:ascii="Dax-Regular" w:hAnsi="Dax-Regular"/>
+          <w:lang w:val="es-419"/>
+        </w:rPr>
+        <w:t xml:space="preserve"> vertices.</w:t>
+      </w:r>
+    </w:p>
+    <w:p>
+      <w:pPr>
+        <w:pStyle w:val="Prrafodelista"/>
+        <w:spacing w:after="0"/>
+        <w:jc w:val="both"/>
+        <w:rPr>
+          <w:rFonts w:ascii="Dax-Regular" w:hAnsi="Dax-Regular"/>
+          <w:lang w:val="es-419"/>
+        </w:rPr>
+      </w:pPr>
+    </w:p>
+    <w:p>
+      <w:pPr>
+        <w:pStyle w:val="Prrafodelista"/>
+        <w:spacing w:after="0"/>
+        <w:jc w:val="both"/>
+        <w:rPr>
+          <w:rFonts w:ascii="Dax-Regular" w:hAnsi="Dax-Regular"/>
+          <w:lang w:val="es-419"/>
+        </w:rPr>
+      </w:pPr>
+    </w:p>
+    <w:p>
+      <w:pPr>
+        <w:pStyle w:val="Prrafodelista"/>
         <w:numPr>
           <w:ilvl w:val="0"/>
           <w:numId w:val="14"/>
@@ -323,16 +590,84 @@
     </w:p>
     <w:p>
       <w:pPr>
-        <w:pStyle w:val="ListParagraph"/>
-        <w:rPr>
-          <w:rFonts w:ascii="Dax-Regular" w:hAnsi="Dax-Regular"/>
-          <w:lang w:val="es-419"/>
-        </w:rPr>
-      </w:pPr>
-    </w:p>
-    <w:p>
-      <w:pPr>
-        <w:pStyle w:val="ListParagraph"/>
+        <w:pStyle w:val="Prrafodelista"/>
+        <w:spacing w:after="0"/>
+        <w:jc w:val="both"/>
+        <w:rPr>
+          <w:rFonts w:ascii="Dax-Regular" w:hAnsi="Dax-Regular"/>
+          <w:lang w:val="es-419"/>
+        </w:rPr>
+      </w:pPr>
+    </w:p>
+    <w:p>
+      <w:pPr>
+        <w:pStyle w:val="Prrafodelista"/>
+        <w:spacing w:after="0"/>
+        <w:jc w:val="both"/>
+        <w:rPr>
+          <w:rFonts w:ascii="Dax-Regular" w:hAnsi="Dax-Regular"/>
+          <w:lang w:val="es-419"/>
+        </w:rPr>
+      </w:pPr>
+      <w:r>
+        <w:rPr>
+          <w:rFonts w:ascii="Dax-Regular" w:hAnsi="Dax-Regular"/>
+          <w:lang w:val="es-419"/>
+        </w:rPr>
+        <w:t>L</w:t>
+      </w:r>
+      <w:r>
+        <w:rPr>
+          <w:rFonts w:ascii="Dax-Regular" w:hAnsi="Dax-Regular"/>
+          <w:lang w:val="es-419"/>
+        </w:rPr>
+        <w:t xml:space="preserve">a </w:t>
+      </w:r>
+      <w:r>
+        <w:rPr>
+          <w:rFonts w:ascii="Dax-Regular" w:hAnsi="Dax-Regular"/>
+          <w:lang w:val="es-419"/>
+        </w:rPr>
+        <w:t>e</w:t>
+      </w:r>
+      <w:r>
+        <w:rPr>
+          <w:rFonts w:ascii="Dax-Regular" w:hAnsi="Dax-Regular"/>
+          <w:lang w:val="es-419"/>
+        </w:rPr>
+        <w:t>structura de datos utilizada</w:t>
+      </w:r>
+      <w:r>
+        <w:rPr>
+          <w:rFonts w:ascii="Dax-Regular" w:hAnsi="Dax-Regular"/>
+          <w:lang w:val="es-419"/>
+        </w:rPr>
+        <w:t xml:space="preserve"> es lista de Adyacencia.</w:t>
+      </w:r>
+    </w:p>
+    <w:p>
+      <w:pPr>
+        <w:pStyle w:val="Prrafodelista"/>
+        <w:spacing w:after="0"/>
+        <w:jc w:val="both"/>
+        <w:rPr>
+          <w:rFonts w:ascii="Dax-Regular" w:hAnsi="Dax-Regular"/>
+          <w:lang w:val="es-419"/>
+        </w:rPr>
+      </w:pPr>
+    </w:p>
+    <w:p>
+      <w:pPr>
+        <w:pStyle w:val="Prrafodelista"/>
+        <w:rPr>
+          <w:rFonts w:ascii="Dax-Regular" w:hAnsi="Dax-Regular"/>
+          <w:lang w:val="es-419"/>
+        </w:rPr>
+      </w:pPr>
+    </w:p>
+    <w:p>
+      <w:pPr>
+        <w:pStyle w:val="Prrafodelista"/>
         <w:numPr>
           <w:ilvl w:val="0"/>
           <w:numId w:val="14"/>
@@ -354,16 +689,48 @@
     </w:p>
     <w:p>
       <w:pPr>
-        <w:pStyle w:val="ListParagraph"/>
-        <w:rPr>
-          <w:rFonts w:ascii="Dax-Regular" w:hAnsi="Dax-Regular"/>
-          <w:lang w:val="es-419"/>
-        </w:rPr>
-      </w:pPr>
-    </w:p>
-    <w:p>
-      <w:pPr>
-        <w:pStyle w:val="ListParagraph"/>
+        <w:pStyle w:val="Prrafodelista"/>
+        <w:spacing w:after="0"/>
+        <w:jc w:val="both"/>
+        <w:rPr>
+          <w:rFonts w:ascii="Dax-Regular" w:hAnsi="Dax-Regular"/>
+          <w:lang w:val="es-419"/>
+        </w:rPr>
+      </w:pPr>
+    </w:p>
+    <w:p>
+      <w:pPr>
+        <w:pStyle w:val="Prrafodelista"/>
+        <w:rPr>
+          <w:rFonts w:ascii="Dax-Regular" w:hAnsi="Dax-Regular"/>
+          <w:lang w:val="es-419"/>
+        </w:rPr>
+      </w:pPr>
+      <w:r>
+        <w:rPr>
+          <w:rFonts w:ascii="Dax-Regular" w:hAnsi="Dax-Regular"/>
+          <w:lang w:val="es-419"/>
+        </w:rPr>
+        <w:t>L</w:t>
+      </w:r>
+      <w:r>
+        <w:rPr>
+          <w:rFonts w:ascii="Dax-Regular" w:hAnsi="Dax-Regular"/>
+          <w:lang w:val="es-419"/>
+        </w:rPr>
+        <w:t>a función de comparación utilizada</w:t>
+      </w:r>
+      <w:r>
+        <w:rPr>
+          <w:rFonts w:ascii="Dax-Regular" w:hAnsi="Dax-Regular"/>
+          <w:lang w:val="es-419"/>
+        </w:rPr>
+        <w:t xml:space="preserve"> es Comparestopids, la cual compara los ids de dos estaciones.</w:t>
+      </w:r>
+    </w:p>
+    <w:p>
+      <w:pPr>
+        <w:pStyle w:val="Prrafodelista"/>
         <w:spacing w:after="0"/>
         <w:jc w:val="both"/>
         <w:rPr>
@@ -383,7 +750,7 @@
 </file>
 
 <file path=word/numbering.xml><?xml version="1.0" encoding="utf-8"?>
-<w:numbering xmlns:wpc="http://schemas.microsoft.com/office/word/2010/wordprocessingCanvas" xmlns:cx="http://schemas.microsoft.com/office/drawing/2014/chartex" xmlns:cx1="http://schemas.microsoft.com/office/drawing/2015/9/8/chartex" xmlns:cx2="http://schemas.microsoft.com/office/drawing/2015/10/21/chartex" xmlns:cx3="http://schemas.microsoft.com/office/drawing/2016/5/9/chartex" xmlns:cx4="http://schemas.microsoft.com/office/drawing/2016/5/10/chartex" xmlns:cx5="http://schemas.microsoft.com/office/drawing/2016/5/11/chartex" xmlns:cx6="http://schemas.microsoft.com/office/drawing/2016/5/12/chartex" xmlns:cx7="http://schemas.microsoft.com/office/drawing/2016/5/13/chartex" xmlns:cx8="http://schemas.microsoft.com/office/drawing/2016/5/14/chartex" xmlns:mc="http://schemas.openxmlformats.org/markup-compatibility/2006" xmlns:aink="http://schemas.microsoft.com/office/drawing/2016/ink" xmlns:am3d="http://schemas.microsoft.com/office/drawing/2017/model3d" xmlns:o="urn:schemas-microsoft-com:office:office" xmlns:r="http://schemas.openxmlformats.org/officeDocument/2006/relationships" xmlns:m="http://schemas.openxmlformats.org/officeDocument/2006/math" xmlns:v="urn:schemas-microsoft-com:vml" xmlns:wp14="http://schemas.microsoft.com/office/word/2010/wordprocessingDrawing" xmlns:wp="http://schemas.openxmlformats.org/drawingml/2006/wordprocessingDrawing" xmlns:w10="urn:schemas-microsoft-com:office:word" xmlns:w="http://schemas.openxmlformats.org/wordprocessingml/2006/main" xmlns:w14="http://schemas.microsoft.com/office/word/2010/wordml" xmlns:w15="http://schemas.microsoft.com/office/word/2012/wordml" xmlns:w16cex="http://schemas.microsoft.com/office/word/2018/wordml/cex" xmlns:w16cid="http://schemas.microsoft.com/office/word/2016/wordml/cid" xmlns:w16="http://schemas.microsoft.com/office/word/2018/wordml" xmlns:w16sdtdh="http://schemas.microsoft.com/office/word/2020/wordml/sdtdatahash" xmlns:w16se="http://schemas.microsoft.com/office/word/2015/wordml/symex" xmlns:wpg="http://schemas.microsoft.com/office/word/2010/wordprocessingGroup" xmlns:wpi="http://schemas.microsoft.com/office/word/2010/wordprocessingInk" xmlns:wne="http://schemas.microsoft.com/office/word/2006/wordml" xmlns:wps="http://schemas.microsoft.com/office/word/2010/wordprocessingShape" mc:Ignorable="w14 w15 w16se w16cid w16 w16cex w16sdtdh wp14">
+<w:numbering xmlns:wpc="http://schemas.microsoft.com/office/word/2010/wordprocessingCanvas" xmlns:cx="http://schemas.microsoft.com/office/drawing/2014/chartex" xmlns:cx1="http://schemas.microsoft.com/office/drawing/2015/9/8/chartex" xmlns:cx2="http://schemas.microsoft.com/office/drawing/2015/10/21/chartex" xmlns:cx3="http://schemas.microsoft.com/office/drawing/2016/5/9/chartex" xmlns:cx4="http://schemas.microsoft.com/office/drawing/2016/5/10/chartex" xmlns:cx5="http://schemas.microsoft.com/office/drawing/2016/5/11/chartex" xmlns:cx6="http://schemas.microsoft.com/office/drawing/2016/5/12/chartex" xmlns:cx7="http://schemas.microsoft.com/office/drawing/2016/5/13/chartex" xmlns:cx8="http://schemas.microsoft.com/office/drawing/2016/5/14/chartex" xmlns:mc="http://schemas.openxmlformats.org/markup-compatibility/2006" xmlns:aink="http://schemas.microsoft.com/office/drawing/2016/ink" xmlns:am3d="http://schemas.microsoft.com/office/drawing/2017/model3d" xmlns:o="urn:schemas-microsoft-com:office:office" xmlns:r="http://schemas.openxmlformats.org/officeDocument/2006/relationships" xmlns:m="http://schemas.openxmlformats.org/officeDocument/2006/math" xmlns:v="urn:schemas-microsoft-com:vml" xmlns:wp14="http://schemas.microsoft.com/office/word/2010/wordprocessingDrawing" xmlns:wp="http://schemas.openxmlformats.org/drawingml/2006/wordprocessingDrawing" xmlns:w10="urn:schemas-microsoft-com:office:word" xmlns:w="http://schemas.openxmlformats.org/wordprocessingml/2006/main" xmlns:w14="http://schemas.microsoft.com/office/word/2010/wordml" xmlns:w15="http://schemas.microsoft.com/office/word/2012/wordml" xmlns:w16cex="http://schemas.microsoft.com/office/word/2018/wordml/cex" xmlns:w16cid="http://schemas.microsoft.com/office/word/2016/wordml/cid" xmlns:w16="http://schemas.microsoft.com/office/word/2018/wordml" xmlns:w16se="http://schemas.microsoft.com/office/word/2015/wordml/symex" xmlns:wpg="http://schemas.microsoft.com/office/word/2010/wordprocessingGroup" xmlns:wpi="http://schemas.microsoft.com/office/word/2010/wordprocessingInk" xmlns:wne="http://schemas.microsoft.com/office/word/2006/wordml" xmlns:wps="http://schemas.microsoft.com/office/word/2010/wordprocessingShape" mc:Ignorable="w14 w15 w16se w16cid w16 w16cex wp14">
   <w:abstractNum w:abstractNumId="0" w15:restartNumberingAfterBreak="0">
     <w:nsid w:val="00F45053"/>
     <w:multiLevelType w:val="hybridMultilevel"/>
@@ -1796,7 +2163,7 @@
 </file>
 
 <file path=word/styles.xml><?xml version="1.0" encoding="utf-8"?>
-<w:styles xmlns:mc="http://schemas.openxmlformats.org/markup-compatibility/2006" xmlns:r="http://schemas.openxmlformats.org/officeDocument/2006/relationships" xmlns:w="http://schemas.openxmlformats.org/wordprocessingml/2006/main" xmlns:w14="http://schemas.microsoft.com/office/word/2010/wordml" xmlns:w15="http://schemas.microsoft.com/office/word/2012/wordml" xmlns:w16cex="http://schemas.microsoft.com/office/word/2018/wordml/cex" xmlns:w16cid="http://schemas.microsoft.com/office/word/2016/wordml/cid" xmlns:w16="http://schemas.microsoft.com/office/word/2018/wordml" xmlns:w16sdtdh="http://schemas.microsoft.com/office/word/2020/wordml/sdtdatahash" xmlns:w16se="http://schemas.microsoft.com/office/word/2015/wordml/symex" mc:Ignorable="w14 w15 w16se w16cid w16 w16cex w16sdtdh">
+<w:styles xmlns:mc="http://schemas.openxmlformats.org/markup-compatibility/2006" xmlns:r="http://schemas.openxmlformats.org/officeDocument/2006/relationships" xmlns:w="http://schemas.openxmlformats.org/wordprocessingml/2006/main" xmlns:w14="http://schemas.microsoft.com/office/word/2010/wordml" xmlns:w15="http://schemas.microsoft.com/office/word/2012/wordml" xmlns:w16cex="http://schemas.microsoft.com/office/word/2018/wordml/cex" xmlns:w16cid="http://schemas.microsoft.com/office/word/2016/wordml/cid" xmlns:w16="http://schemas.microsoft.com/office/word/2018/wordml" xmlns:w16se="http://schemas.microsoft.com/office/word/2015/wordml/symex" mc:Ignorable="w14 w15 w16se w16cid w16 w16cex">
   <w:docDefaults>
     <w:rPrDefault>
       <w:rPr>
@@ -2198,11 +2565,11 @@
       <w:noProof/>
     </w:rPr>
   </w:style>
-  <w:style w:type="paragraph" w:styleId="Heading1">
+  <w:style w:type="paragraph" w:styleId="Ttulo1">
     <w:name w:val="heading 1"/>
     <w:basedOn w:val="Normal"/>
     <w:next w:val="Normal"/>
-    <w:link w:val="Heading1Char"/>
+    <w:link w:val="Ttulo1Car"/>
     <w:uiPriority w:val="9"/>
     <w:qFormat/>
     <w:rsid w:val="003C0715"/>
@@ -2219,11 +2586,11 @@
       <w:szCs w:val="32"/>
     </w:rPr>
   </w:style>
-  <w:style w:type="paragraph" w:styleId="Heading2">
+  <w:style w:type="paragraph" w:styleId="Ttulo2">
     <w:name w:val="heading 2"/>
     <w:basedOn w:val="Normal"/>
     <w:next w:val="Normal"/>
-    <w:link w:val="Heading2Char"/>
+    <w:link w:val="Ttulo2Car"/>
     <w:uiPriority w:val="9"/>
     <w:unhideWhenUsed/>
     <w:qFormat/>
@@ -2241,13 +2608,13 @@
       <w:szCs w:val="26"/>
     </w:rPr>
   </w:style>
-  <w:style w:type="character" w:default="1" w:styleId="DefaultParagraphFont">
+  <w:style w:type="character" w:default="1" w:styleId="Fuentedeprrafopredeter">
     <w:name w:val="Default Paragraph Font"/>
     <w:uiPriority w:val="1"/>
     <w:semiHidden/>
     <w:unhideWhenUsed/>
   </w:style>
-  <w:style w:type="table" w:default="1" w:styleId="TableNormal">
+  <w:style w:type="table" w:default="1" w:styleId="Tablanormal">
     <w:name w:val="Normal Table"/>
     <w:uiPriority w:val="99"/>
     <w:semiHidden/>
@@ -2262,17 +2629,17 @@
       </w:tblCellMar>
     </w:tblPr>
   </w:style>
-  <w:style w:type="numbering" w:default="1" w:styleId="NoList">
+  <w:style w:type="numbering" w:default="1" w:styleId="Sinlista">
     <w:name w:val="No List"/>
     <w:uiPriority w:val="99"/>
     <w:semiHidden/>
     <w:unhideWhenUsed/>
   </w:style>
-  <w:style w:type="paragraph" w:styleId="Title">
+  <w:style w:type="paragraph" w:styleId="Ttulo">
     <w:name w:val="Title"/>
     <w:basedOn w:val="Normal"/>
     <w:next w:val="Normal"/>
-    <w:link w:val="TitleChar"/>
+    <w:link w:val="TtuloCar"/>
     <w:uiPriority w:val="10"/>
     <w:qFormat/>
     <w:rsid w:val="00BA3B38"/>
@@ -2288,10 +2655,10 @@
       <w:szCs w:val="56"/>
     </w:rPr>
   </w:style>
-  <w:style w:type="character" w:customStyle="1" w:styleId="TitleChar">
-    <w:name w:val="Title Char"/>
-    <w:basedOn w:val="DefaultParagraphFont"/>
-    <w:link w:val="Title"/>
+  <w:style w:type="character" w:customStyle="1" w:styleId="TtuloCar">
+    <w:name w:val="Título Car"/>
+    <w:basedOn w:val="Fuentedeprrafopredeter"/>
+    <w:link w:val="Ttulo"/>
     <w:uiPriority w:val="10"/>
     <w:rsid w:val="00BA3B38"/>
     <w:rPr>
@@ -2303,7 +2670,7 @@
       <w:szCs w:val="56"/>
     </w:rPr>
   </w:style>
-  <w:style w:type="paragraph" w:styleId="ListParagraph">
+  <w:style w:type="paragraph" w:styleId="Prrafodelista">
     <w:name w:val="List Paragraph"/>
     <w:basedOn w:val="Normal"/>
     <w:uiPriority w:val="34"/>
@@ -2317,9 +2684,9 @@
       <w:noProof w:val="0"/>
     </w:rPr>
   </w:style>
-  <w:style w:type="character" w:styleId="CommentReference">
+  <w:style w:type="character" w:styleId="Refdecomentario">
     <w:name w:val="annotation reference"/>
-    <w:basedOn w:val="DefaultParagraphFont"/>
+    <w:basedOn w:val="Fuentedeprrafopredeter"/>
     <w:uiPriority w:val="99"/>
     <w:semiHidden/>
     <w:unhideWhenUsed/>
@@ -2329,10 +2696,10 @@
       <w:szCs w:val="16"/>
     </w:rPr>
   </w:style>
-  <w:style w:type="paragraph" w:styleId="CommentText">
+  <w:style w:type="paragraph" w:styleId="Textocomentario">
     <w:name w:val="annotation text"/>
     <w:basedOn w:val="Normal"/>
-    <w:link w:val="CommentTextChar"/>
+    <w:link w:val="TextocomentarioCar"/>
     <w:uiPriority w:val="99"/>
     <w:semiHidden/>
     <w:unhideWhenUsed/>
@@ -2346,10 +2713,10 @@
       <w:szCs w:val="20"/>
     </w:rPr>
   </w:style>
-  <w:style w:type="character" w:customStyle="1" w:styleId="CommentTextChar">
-    <w:name w:val="Comment Text Char"/>
-    <w:basedOn w:val="DefaultParagraphFont"/>
-    <w:link w:val="CommentText"/>
+  <w:style w:type="character" w:customStyle="1" w:styleId="TextocomentarioCar">
+    <w:name w:val="Texto comentario Car"/>
+    <w:basedOn w:val="Fuentedeprrafopredeter"/>
+    <w:link w:val="Textocomentario"/>
     <w:uiPriority w:val="99"/>
     <w:semiHidden/>
     <w:rsid w:val="00A442AC"/>
@@ -2358,7 +2725,7 @@
       <w:szCs w:val="20"/>
     </w:rPr>
   </w:style>
-  <w:style w:type="paragraph" w:styleId="Caption">
+  <w:style w:type="paragraph" w:styleId="Descripcin">
     <w:name w:val="caption"/>
     <w:basedOn w:val="Normal"/>
     <w:next w:val="Normal"/>
@@ -2378,9 +2745,9 @@
       <w:szCs w:val="18"/>
     </w:rPr>
   </w:style>
-  <w:style w:type="table" w:styleId="GridTable2">
+  <w:style w:type="table" w:styleId="Tabladecuadrcula2">
     <w:name w:val="Grid Table 2"/>
-    <w:basedOn w:val="TableNormal"/>
+    <w:basedOn w:val="Tablanormal"/>
     <w:uiPriority w:val="47"/>
     <w:rsid w:val="00076EA8"/>
     <w:pPr>
@@ -2453,10 +2820,10 @@
       </w:tcPr>
     </w:tblStylePr>
   </w:style>
-  <w:style w:type="character" w:customStyle="1" w:styleId="Heading1Char">
-    <w:name w:val="Heading 1 Char"/>
-    <w:basedOn w:val="DefaultParagraphFont"/>
-    <w:link w:val="Heading1"/>
+  <w:style w:type="character" w:customStyle="1" w:styleId="Ttulo1Car">
+    <w:name w:val="Título 1 Car"/>
+    <w:basedOn w:val="Fuentedeprrafopredeter"/>
+    <w:link w:val="Ttulo1"/>
     <w:uiPriority w:val="9"/>
     <w:rsid w:val="003C0715"/>
     <w:rPr>
@@ -2467,10 +2834,10 @@
       <w:szCs w:val="32"/>
     </w:rPr>
   </w:style>
-  <w:style w:type="character" w:customStyle="1" w:styleId="Heading2Char">
-    <w:name w:val="Heading 2 Char"/>
-    <w:basedOn w:val="DefaultParagraphFont"/>
-    <w:link w:val="Heading2"/>
+  <w:style w:type="character" w:customStyle="1" w:styleId="Ttulo2Car">
+    <w:name w:val="Título 2 Car"/>
+    <w:basedOn w:val="Fuentedeprrafopredeter"/>
+    <w:link w:val="Ttulo2"/>
     <w:uiPriority w:val="9"/>
     <w:rsid w:val="003C0715"/>
     <w:rPr>
@@ -2780,12 +3147,9 @@
 </file>
 
 <file path=customXml/item1.xml><?xml version="1.0" encoding="utf-8"?>
-<?mso-contentType ?>
-<FormTemplates xmlns="http://schemas.microsoft.com/sharepoint/v3/contenttype/forms">
-  <Display>DocumentLibraryForm</Display>
-  <Edit>DocumentLibraryForm</Edit>
-  <New>DocumentLibraryForm</New>
-</FormTemplates>
+<p:properties xmlns:p="http://schemas.microsoft.com/office/2006/metadata/properties" xmlns:xsi="http://www.w3.org/2001/XMLSchema-instance" xmlns:pc="http://schemas.microsoft.com/office/infopath/2007/PartnerControls">
+  <documentManagement/>
+</p:properties>
 </file>
 
 <file path=customXml/item2.xml><?xml version="1.0" encoding="utf-8"?>
@@ -3000,28 +3364,46 @@
 </file>
 
 <file path=customXml/item3.xml><?xml version="1.0" encoding="utf-8"?>
-<p:properties xmlns:p="http://schemas.microsoft.com/office/2006/metadata/properties" xmlns:xsi="http://www.w3.org/2001/XMLSchema-instance" xmlns:pc="http://schemas.microsoft.com/office/infopath/2007/PartnerControls">
-  <documentManagement/>
-</p:properties>
+<?mso-contentType ?>
+<FormTemplates xmlns="http://schemas.microsoft.com/sharepoint/v3/contenttype/forms">
+  <Display>DocumentLibraryForm</Display>
+  <Edit>DocumentLibraryForm</Edit>
+  <New>DocumentLibraryForm</New>
+</FormTemplates>
 </file>
 
 <file path=customXml/itemProps1.xml><?xml version="1.0" encoding="utf-8"?>
-<ds:datastoreItem xmlns:ds="http://schemas.openxmlformats.org/officeDocument/2006/customXml" ds:itemID="{1F59EA8B-1FA8-40D2-A8B0-61B9CE1E4579}">
-  <ds:schemaRefs>
-    <ds:schemaRef ds:uri="http://schemas.microsoft.com/sharepoint/v3/contenttype/forms"/>
-  </ds:schemaRefs>
-</ds:datastoreItem>
-</file>
-
-<file path=customXml/itemProps2.xml><?xml version="1.0" encoding="utf-8"?>
-<ds:datastoreItem xmlns:ds="http://schemas.openxmlformats.org/officeDocument/2006/customXml" ds:itemID="{B5A68955-FE31-4882-A896-23358313A6FD}"/>
-</file>
-
-<file path=customXml/itemProps3.xml><?xml version="1.0" encoding="utf-8"?>
 <ds:datastoreItem xmlns:ds="http://schemas.openxmlformats.org/officeDocument/2006/customXml" ds:itemID="{8542EACB-7939-45C8-99C3-B6897CA7A7EF}">
   <ds:schemaRefs>
     <ds:schemaRef ds:uri="http://schemas.microsoft.com/office/2006/metadata/properties"/>
     <ds:schemaRef ds:uri="http://schemas.microsoft.com/office/infopath/2007/PartnerControls"/>
   </ds:schemaRefs>
 </ds:datastoreItem>
+</file>
+
+<file path=customXml/itemProps2.xml><?xml version="1.0" encoding="utf-8"?>
+<ds:datastoreItem xmlns:ds="http://schemas.openxmlformats.org/officeDocument/2006/customXml" ds:itemID="{B5A68955-FE31-4882-A896-23358313A6FD}">
+  <ds:schemaRefs>
+    <ds:schemaRef ds:uri="http://schemas.microsoft.com/office/2006/metadata/contentType"/>
+    <ds:schemaRef ds:uri="http://schemas.microsoft.com/office/2006/metadata/properties/metaAttributes"/>
+    <ds:schemaRef ds:uri="http://www.w3.org/2001/XMLSchema"/>
+    <ds:schemaRef ds:uri="http://schemas.microsoft.com/office/2006/metadata/properties"/>
+    <ds:schemaRef ds:uri="164883f8-7691-4ecf-b54a-664c0d0edefe"/>
+    <ds:schemaRef ds:uri="85e30bcc-d76c-4413-8e4d-2dce22fb0743"/>
+    <ds:schemaRef ds:uri="http://schemas.microsoft.com/office/2006/documentManagement/types"/>
+    <ds:schemaRef ds:uri="http://schemas.microsoft.com/office/infopath/2007/PartnerControls"/>
+    <ds:schemaRef ds:uri="http://schemas.openxmlformats.org/package/2006/metadata/core-properties"/>
+    <ds:schemaRef ds:uri="http://purl.org/dc/elements/1.1/"/>
+    <ds:schemaRef ds:uri="http://purl.org/dc/terms/"/>
+    <ds:schemaRef ds:uri="http://schemas.microsoft.com/internal/obd"/>
+  </ds:schemaRefs>
+</ds:datastoreItem>
+</file>
+
+<file path=customXml/itemProps3.xml><?xml version="1.0" encoding="utf-8"?>
+<ds:datastoreItem xmlns:ds="http://schemas.openxmlformats.org/officeDocument/2006/customXml" ds:itemID="{1F59EA8B-1FA8-40D2-A8B0-61B9CE1E4579}">
+  <ds:schemaRefs>
+    <ds:schemaRef ds:uri="http://schemas.microsoft.com/sharepoint/v3/contenttype/forms"/>
+  </ds:schemaRefs>
+</ds:datastoreItem>
 </file>
</xml_diff>